<commit_message>
ya estan las batallas
</commit_message>
<xml_diff>
--- a/trabajo practico final c primavera 2019.docx
+++ b/trabajo practico final c primavera 2019.docx
@@ -3,6 +3,9 @@
 <w:document xmlns:wpc="http://schemas.microsoft.com/office/word/2010/wordprocessingCanvas" xmlns:cx="http://schemas.microsoft.com/office/drawing/2014/chartex" xmlns:cx1="http://schemas.microsoft.com/office/drawing/2015/9/8/chartex" xmlns:cx2="http://schemas.microsoft.com/office/drawing/2015/10/21/chartex" xmlns:cx3="http://schemas.microsoft.com/office/drawing/2016/5/9/chartex" xmlns:cx4="http://schemas.microsoft.com/office/drawing/2016/5/10/chartex" xmlns:cx5="http://schemas.microsoft.com/office/drawing/2016/5/11/chartex" xmlns:cx6="http://schemas.microsoft.com/office/drawing/2016/5/12/chartex" xmlns:cx7="http://schemas.microsoft.com/office/drawing/2016/5/13/chartex" xmlns:cx8="http://schemas.microsoft.com/office/drawing/2016/5/14/chartex" xmlns:mc="http://schemas.openxmlformats.org/markup-compatibility/2006" xmlns:aink="http://schemas.microsoft.com/office/drawing/2016/ink" xmlns:am3d="http://schemas.microsoft.com/office/drawing/2017/model3d" xmlns:o="urn:schemas-microsoft-com:office:office" xmlns:r="http://schemas.openxmlformats.org/officeDocument/2006/relationships" xmlns:m="http://schemas.openxmlformats.org/officeDocument/2006/math" xmlns:v="urn:schemas-microsoft-com:vml" xmlns:wp14="http://schemas.microsoft.com/office/word/2010/wordprocessingDrawing" xmlns:wp="http://schemas.openxmlformats.org/drawingml/2006/wordprocessingDrawing" xmlns:w10="urn:schemas-microsoft-com:office:word" xmlns:w="http://schemas.openxmlformats.org/wordprocessingml/2006/main" xmlns:w14="http://schemas.microsoft.com/office/word/2010/wordml" xmlns:w15="http://schemas.microsoft.com/office/word/2012/wordml" xmlns:w16cid="http://schemas.microsoft.com/office/word/2016/wordml/cid" xmlns:w16se="http://schemas.microsoft.com/office/word/2015/wordml/symex" xmlns:wpg="http://schemas.microsoft.com/office/word/2010/wordprocessingGroup" xmlns:wpi="http://schemas.microsoft.com/office/word/2010/wordprocessingInk" xmlns:wne="http://schemas.microsoft.com/office/word/2006/wordml" xmlns:wps="http://schemas.microsoft.com/office/word/2010/wordprocessingShape" mc:Ignorable="w14 w15 w16se w16cid wp14">
   <w:body>
     <w:p>
+      <w:pPr>
+        <w:ind w:firstLine="708"/>
+      </w:pPr>
       <w:r>
         <w:t>Trabajo Practico Final</w:t>
       </w:r>
@@ -79,13 +82,7 @@
         <w:rPr>
           <w:highlight w:val="green"/>
         </w:rPr>
-        <w:t xml:space="preserve"> de 52 barajas (barajas francesas), se tienen 2 jugadores el jugador 1 es el </w:t>
-      </w:r>
-      <w:r>
-        <w:rPr>
-          <w:highlight w:val="green"/>
-        </w:rPr>
-        <w:t xml:space="preserve">usuario y el jugador 2 la </w:t>
+        <w:t xml:space="preserve"> de 52 barajas (barajas francesas), se tienen 2 jugadores el jugador 1 es el usuario y el jugador 2 la </w:t>
       </w:r>
       <w:proofErr w:type="spellStart"/>
       <w:r>
@@ -104,14 +101,23 @@
     </w:p>
     <w:p>
       <w:r>
+        <w:rPr>
+          <w:highlight w:val="green"/>
+        </w:rPr>
         <w:t xml:space="preserve">El usuario antes de iniciar la guerra debe organizar sus cartas de acuerdo al criterio que le parezca conveniente. Una vez iniciada la guerra las cartas compiten entre </w:t>
       </w:r>
       <w:proofErr w:type="spellStart"/>
       <w:r>
+        <w:rPr>
+          <w:highlight w:val="green"/>
+        </w:rPr>
         <w:t>si</w:t>
       </w:r>
       <w:proofErr w:type="spellEnd"/>
       <w:r>
+        <w:rPr>
+          <w:highlight w:val="green"/>
+        </w:rPr>
         <w:t>.</w:t>
       </w:r>
     </w:p>
@@ -139,13 +145,7 @@
         <w:rPr>
           <w:highlight w:val="green"/>
         </w:rPr>
-        <w:t xml:space="preserve"> en el orden n</w:t>
-      </w:r>
-      <w:r>
-        <w:rPr>
-          <w:highlight w:val="green"/>
-        </w:rPr>
-        <w:t xml:space="preserve">umérico representativo siendo el 1 (as) la </w:t>
+        <w:t xml:space="preserve"> en el orden numérico representativo siendo el 1 (as) la </w:t>
       </w:r>
       <w:proofErr w:type="spellStart"/>
       <w:r>
@@ -188,6 +188,30 @@
           <w:highlight w:val="green"/>
         </w:rPr>
         <w:t xml:space="preserve"> alta. El as mata al rey todos las demás matan al as.</w:t>
+      </w:r>
+    </w:p>
+    <w:p>
+      <w:r>
+        <w:rPr>
+          <w:highlight w:val="green"/>
+        </w:rPr>
+        <w:t>Se realizan 4 partidas donde cada jugador recibe 6 cartas y la quinta partida cada jugador recibe 2.</w:t>
+      </w:r>
+      <w:r>
+        <w:t xml:space="preserve"> Al final se verifican las puntuaciones y se dice quien ganó.</w:t>
+      </w:r>
+    </w:p>
+    <w:p>
+      <w:r>
+        <w:t>Puntuaciones:</w:t>
+      </w:r>
+    </w:p>
+    <w:p>
+      <w:r>
+        <w:rPr>
+          <w:highlight w:val="green"/>
+        </w:rPr>
+        <w:t>Batallas normales: 1 punto, se matan las cartas por valor numérico.</w:t>
       </w:r>
       <w:bookmarkStart w:id="0" w:name="_GoBack"/>
       <w:bookmarkEnd w:id="0"/>
@@ -197,27 +221,6 @@
         <w:rPr>
           <w:highlight w:val="green"/>
         </w:rPr>
-        <w:t>Se realizan 4 partidas donde cada jugador recibe 6 cartas y la quinta partida cada jugador recibe 2.</w:t>
-      </w:r>
-      <w:r>
-        <w:t xml:space="preserve"> Al final </w:t>
-      </w:r>
-      <w:r>
-        <w:t>se verifican las puntuaciones y se dice quien ganó.</w:t>
-      </w:r>
-    </w:p>
-    <w:p>
-      <w:r>
-        <w:t>Puntuaciones:</w:t>
-      </w:r>
-    </w:p>
-    <w:p>
-      <w:r>
-        <w:t>Batallas normales: 1 punto, se matan las cartas por valor numérico.</w:t>
-      </w:r>
-    </w:p>
-    <w:p>
-      <w:r>
         <w:t>Combate el escudero valiente: 3 puntos as mató a rey.</w:t>
       </w:r>
     </w:p>
@@ -225,81 +228,84 @@
       <w:pPr>
         <w:rPr>
           <w:rFonts w:ascii="Arial" w:eastAsia="Times New Roman" w:hAnsi="Arial" w:cs="Arial"/>
+          <w:highlight w:val="green"/>
+        </w:rPr>
+      </w:pPr>
+      <w:r>
+        <w:rPr>
+          <w:highlight w:val="green"/>
+        </w:rPr>
+        <w:t xml:space="preserve">Los 3 mosqueteros y </w:t>
+      </w:r>
+      <w:proofErr w:type="spellStart"/>
+      <w:r>
+        <w:rPr>
+          <w:rFonts w:ascii="Arial" w:eastAsia="Times New Roman" w:hAnsi="Arial" w:cs="Arial"/>
+          <w:highlight w:val="green"/>
+          <w:shd w:val="clear" w:color="auto" w:fill="FFFFFF"/>
+        </w:rPr>
+        <w:t>D'Artagnan</w:t>
+      </w:r>
+      <w:proofErr w:type="spellEnd"/>
+      <w:r>
+        <w:rPr>
+          <w:rFonts w:ascii="Arial" w:eastAsia="Times New Roman" w:hAnsi="Arial" w:cs="Arial"/>
+          <w:highlight w:val="green"/>
+          <w:shd w:val="clear" w:color="auto" w:fill="FFFFFF"/>
+        </w:rPr>
+        <w:t xml:space="preserve">: 8 puntos, el jugador posee 4 cartas de la misma denominación en caso de que el otro jugador tenga lo mismo se verifican cuales cartas son mayores siendo el cuarteto mayor 4 ases, le siguen 4 k, 4 q, 4j luego las </w:t>
+      </w:r>
+      <w:proofErr w:type="spellStart"/>
+      <w:r>
+        <w:rPr>
+          <w:rFonts w:ascii="Arial" w:eastAsia="Times New Roman" w:hAnsi="Arial" w:cs="Arial"/>
+          <w:highlight w:val="green"/>
+          <w:shd w:val="clear" w:color="auto" w:fill="FFFFFF"/>
+        </w:rPr>
+        <w:t>demas</w:t>
+      </w:r>
+      <w:proofErr w:type="spellEnd"/>
+      <w:r>
+        <w:rPr>
+          <w:rFonts w:ascii="Arial" w:eastAsia="Times New Roman" w:hAnsi="Arial" w:cs="Arial"/>
+          <w:highlight w:val="green"/>
+          <w:shd w:val="clear" w:color="auto" w:fill="FFFFFF"/>
+        </w:rPr>
+        <w:t xml:space="preserve"> denominaciones. No se evalúan batallas individuales si uno de los jugadores tiene las 4 cartas iguales y el otro no gana el que las posea automáticamente.</w:t>
+      </w:r>
+    </w:p>
+    <w:p>
+      <w:r>
+        <w:rPr>
+          <w:rFonts w:ascii="Arial" w:eastAsia="Times New Roman" w:hAnsi="Arial" w:cs="Arial"/>
+          <w:highlight w:val="green"/>
+          <w:shd w:val="clear" w:color="auto" w:fill="FFFFFF"/>
+        </w:rPr>
+        <w:t xml:space="preserve">Batalla de héroes: 2 puntos. Las cartas tienen la misma denominación, ganan las cartas de color rojo en los turnos pares y las negras en las impares, las partidas se cuentan desde 1. </w:t>
+      </w:r>
+      <w:r>
+        <w:rPr>
+          <w:rFonts w:ascii="Arial" w:eastAsia="Times New Roman" w:hAnsi="Arial" w:cs="Arial"/>
+          <w:highlight w:val="green"/>
+          <w:shd w:val="clear" w:color="auto" w:fill="FFFFFF"/>
+          <w:lang w:val="es-PY"/>
+        </w:rPr>
+        <w:t>En caso de ser del mismo color se anula la partida</w:t>
+      </w:r>
+    </w:p>
+    <w:p>
+      <w:pPr>
+        <w:rPr>
+          <w:rFonts w:ascii="Arial" w:eastAsia="Times New Roman" w:hAnsi="Arial" w:cs="Arial"/>
           <w:highlight w:val="white"/>
         </w:rPr>
       </w:pPr>
       <w:r>
-        <w:t xml:space="preserve">Los 3 mosqueteros y </w:t>
-      </w:r>
-      <w:proofErr w:type="spellStart"/>
-      <w:r>
-        <w:rPr>
-          <w:rFonts w:ascii="Arial" w:eastAsia="Times New Roman" w:hAnsi="Arial" w:cs="Arial"/>
-          <w:shd w:val="clear" w:color="auto" w:fill="FFFFFF"/>
-        </w:rPr>
-        <w:t>D'Artagnan</w:t>
-      </w:r>
-      <w:proofErr w:type="spellEnd"/>
-      <w:r>
-        <w:rPr>
-          <w:rFonts w:ascii="Arial" w:eastAsia="Times New Roman" w:hAnsi="Arial" w:cs="Arial"/>
-          <w:shd w:val="clear" w:color="auto" w:fill="FFFFFF"/>
-        </w:rPr>
-        <w:t xml:space="preserve">: 8 puntos, el jugador posee 4 cartas </w:t>
-      </w:r>
-      <w:r>
-        <w:rPr>
-          <w:rFonts w:ascii="Arial" w:eastAsia="Times New Roman" w:hAnsi="Arial" w:cs="Arial"/>
-          <w:shd w:val="clear" w:color="auto" w:fill="FFFFFF"/>
-        </w:rPr>
-        <w:t xml:space="preserve">de la misma denominación en caso de que el otro jugador tenga lo mismo se verifican cuales cartas son mayores siendo el cuarteto mayor 4 ases, le siguen 4 k, 4 q, 4j luego las </w:t>
-      </w:r>
-      <w:proofErr w:type="spellStart"/>
-      <w:r>
-        <w:rPr>
-          <w:rFonts w:ascii="Arial" w:eastAsia="Times New Roman" w:hAnsi="Arial" w:cs="Arial"/>
-          <w:shd w:val="clear" w:color="auto" w:fill="FFFFFF"/>
-        </w:rPr>
-        <w:t>demas</w:t>
-      </w:r>
-      <w:proofErr w:type="spellEnd"/>
-      <w:r>
-        <w:rPr>
-          <w:rFonts w:ascii="Arial" w:eastAsia="Times New Roman" w:hAnsi="Arial" w:cs="Arial"/>
-          <w:shd w:val="clear" w:color="auto" w:fill="FFFFFF"/>
-        </w:rPr>
-        <w:t xml:space="preserve"> denominaciones. No se evalúan batallas individuales si uno de los jugadore</w:t>
-      </w:r>
-      <w:r>
-        <w:rPr>
-          <w:rFonts w:ascii="Arial" w:eastAsia="Times New Roman" w:hAnsi="Arial" w:cs="Arial"/>
-          <w:shd w:val="clear" w:color="auto" w:fill="FFFFFF"/>
-        </w:rPr>
-        <w:t>s tiene las 4 cartas iguales y el otro no gana el que las posea automáticamente.</w:t>
-      </w:r>
-    </w:p>
-    <w:p>
-      <w:r>
-        <w:rPr>
-          <w:rFonts w:ascii="Arial" w:eastAsia="Times New Roman" w:hAnsi="Arial" w:cs="Arial"/>
-          <w:shd w:val="clear" w:color="auto" w:fill="FFFFFF"/>
-        </w:rPr>
-        <w:t>Batalla de héroes: 2 puntos. Las cartas tienen la misma denominación, ganan las cartas de color rojo en los turnos pares y las negras en las impares, las partidas se cuentan d</w:t>
-      </w:r>
-      <w:r>
-        <w:rPr>
-          <w:rFonts w:ascii="Arial" w:eastAsia="Times New Roman" w:hAnsi="Arial" w:cs="Arial"/>
-          <w:shd w:val="clear" w:color="auto" w:fill="FFFFFF"/>
-        </w:rPr>
-        <w:t xml:space="preserve">esde 1. </w:t>
-      </w:r>
-      <w:r>
-        <w:rPr>
-          <w:rFonts w:ascii="Arial" w:eastAsia="Times New Roman" w:hAnsi="Arial" w:cs="Arial"/>
-          <w:shd w:val="clear" w:color="auto" w:fill="FFFFFF"/>
-          <w:lang w:val="es-PY"/>
-        </w:rPr>
-        <w:t>En caso de ser del mismo color se anula la partida</w:t>
+        <w:rPr>
+          <w:rFonts w:ascii="Arial" w:eastAsia="Times New Roman" w:hAnsi="Arial" w:cs="Arial"/>
+          <w:shd w:val="clear" w:color="auto" w:fill="FFFFFF"/>
+        </w:rPr>
+        <w:t>El trabajo debe guardar en un log el resumen del partido, resumiendo por cada tipo de batalla y si el usuario desea jugar nuevamente a terminar la partida debe mantenerse el puntaje. Una vez que el usuario desea salir debe salir el resumen de los resultados de cantidad de partidas y por cuantos puntos ganó.</w:t>
       </w:r>
     </w:p>
     <w:p>
@@ -314,14 +320,7 @@
           <w:rFonts w:ascii="Arial" w:eastAsia="Times New Roman" w:hAnsi="Arial" w:cs="Arial"/>
           <w:shd w:val="clear" w:color="auto" w:fill="FFFFFF"/>
         </w:rPr>
-        <w:t>El trabajo debe guardar en un log el resumen del partido, resumiendo por cada tipo de batalla y si el usuario desea jugar nuevamente a terminar la partida debe mantenerse el puntaje. Una vez que el</w:t>
-      </w:r>
-      <w:r>
-        <w:rPr>
-          <w:rFonts w:ascii="Arial" w:eastAsia="Times New Roman" w:hAnsi="Arial" w:cs="Arial"/>
-          <w:shd w:val="clear" w:color="auto" w:fill="FFFFFF"/>
-        </w:rPr>
-        <w:t xml:space="preserve"> usuario desea salir debe salir el resumen de los resultados de cantidad de partidas y por cuantos puntos ganó.</w:t>
+        <w:t>Puntos extra:</w:t>
       </w:r>
     </w:p>
     <w:p>
@@ -336,7 +335,23 @@
           <w:rFonts w:ascii="Arial" w:eastAsia="Times New Roman" w:hAnsi="Arial" w:cs="Arial"/>
           <w:shd w:val="clear" w:color="auto" w:fill="FFFFFF"/>
         </w:rPr>
-        <w:t>Puntos extra:</w:t>
+        <w:t xml:space="preserve">Solo se puede acceder a esta sección si cumple lo </w:t>
+      </w:r>
+      <w:proofErr w:type="gramStart"/>
+      <w:r>
+        <w:rPr>
+          <w:rFonts w:ascii="Arial" w:eastAsia="Times New Roman" w:hAnsi="Arial" w:cs="Arial"/>
+          <w:shd w:val="clear" w:color="auto" w:fill="FFFFFF"/>
+        </w:rPr>
+        <w:t>anterior(</w:t>
+      </w:r>
+      <w:proofErr w:type="gramEnd"/>
+      <w:r>
+        <w:rPr>
+          <w:rFonts w:ascii="Arial" w:eastAsia="Times New Roman" w:hAnsi="Arial" w:cs="Arial"/>
+          <w:shd w:val="clear" w:color="auto" w:fill="FFFFFF"/>
+        </w:rPr>
+        <w:t>no necesariamente funcionando de manera correcta)</w:t>
       </w:r>
     </w:p>
     <w:p>
@@ -351,45 +366,7 @@
           <w:rFonts w:ascii="Arial" w:eastAsia="Times New Roman" w:hAnsi="Arial" w:cs="Arial"/>
           <w:shd w:val="clear" w:color="auto" w:fill="FFFFFF"/>
         </w:rPr>
-        <w:t xml:space="preserve">Solo se puede acceder a esta sección si cumple lo </w:t>
-      </w:r>
-      <w:proofErr w:type="gramStart"/>
-      <w:r>
-        <w:rPr>
-          <w:rFonts w:ascii="Arial" w:eastAsia="Times New Roman" w:hAnsi="Arial" w:cs="Arial"/>
-          <w:shd w:val="clear" w:color="auto" w:fill="FFFFFF"/>
-        </w:rPr>
-        <w:t>anterior(</w:t>
-      </w:r>
-      <w:proofErr w:type="gramEnd"/>
-      <w:r>
-        <w:rPr>
-          <w:rFonts w:ascii="Arial" w:eastAsia="Times New Roman" w:hAnsi="Arial" w:cs="Arial"/>
-          <w:shd w:val="clear" w:color="auto" w:fill="FFFFFF"/>
-        </w:rPr>
-        <w:t>no necesariamente funcionando de manera correcta)</w:t>
-      </w:r>
-    </w:p>
-    <w:p>
-      <w:pPr>
-        <w:rPr>
-          <w:rFonts w:ascii="Arial" w:eastAsia="Times New Roman" w:hAnsi="Arial" w:cs="Arial"/>
-          <w:highlight w:val="white"/>
-        </w:rPr>
-      </w:pPr>
-      <w:r>
-        <w:rPr>
-          <w:rFonts w:ascii="Arial" w:eastAsia="Times New Roman" w:hAnsi="Arial" w:cs="Arial"/>
-          <w:shd w:val="clear" w:color="auto" w:fill="FFFFFF"/>
-        </w:rPr>
-        <w:t>Agregar una lógica al</w:t>
-      </w:r>
-      <w:r>
-        <w:rPr>
-          <w:rFonts w:ascii="Arial" w:eastAsia="Times New Roman" w:hAnsi="Arial" w:cs="Arial"/>
-          <w:shd w:val="clear" w:color="auto" w:fill="FFFFFF"/>
-        </w:rPr>
-        <w:t xml:space="preserve"> ordenamiento de cartas de la máquina indicar en el </w:t>
+        <w:t xml:space="preserve">Agregar una lógica al ordenamiento de cartas de la máquina indicar en el </w:t>
       </w:r>
       <w:proofErr w:type="spellStart"/>
       <w:r>
@@ -579,6 +556,7 @@
     <w:lsdException w:name="HTML Sample" w:semiHidden="1" w:unhideWhenUsed="1"/>
     <w:lsdException w:name="HTML Typewriter" w:semiHidden="1" w:unhideWhenUsed="1"/>
     <w:lsdException w:name="HTML Variable" w:semiHidden="1" w:unhideWhenUsed="1"/>
+    <w:lsdException w:name="Normal Table" w:semiHidden="1" w:unhideWhenUsed="1"/>
     <w:lsdException w:name="annotation subject" w:semiHidden="1" w:unhideWhenUsed="1"/>
     <w:lsdException w:name="No List" w:semiHidden="1" w:unhideWhenUsed="1"/>
     <w:lsdException w:name="Outline List 1" w:semiHidden="1" w:unhideWhenUsed="1"/>
@@ -625,8 +603,10 @@
     <w:lsdException w:name="Table Subtle 2" w:semiHidden="1" w:unhideWhenUsed="1"/>
     <w:lsdException w:name="Table Web 1" w:semiHidden="1" w:unhideWhenUsed="1"/>
     <w:lsdException w:name="Table Web 2" w:semiHidden="1" w:unhideWhenUsed="1"/>
+    <w:lsdException w:name="Table Web 3" w:semiHidden="1" w:unhideWhenUsed="1"/>
     <w:lsdException w:name="Balloon Text" w:semiHidden="1" w:unhideWhenUsed="1"/>
     <w:lsdException w:name="Table Grid" w:uiPriority="39"/>
+    <w:lsdException w:name="Table Theme" w:semiHidden="1" w:unhideWhenUsed="1"/>
     <w:lsdException w:name="Placeholder Text" w:semiHidden="1"/>
     <w:lsdException w:name="No Spacing" w:uiPriority="1" w:qFormat="1"/>
     <w:lsdException w:name="Light Shading" w:uiPriority="60"/>

</xml_diff>

<commit_message>
ya esta terminado el juego, falta interfaz e ia para puntos extras
</commit_message>
<xml_diff>
--- a/trabajo practico final c primavera 2019.docx
+++ b/trabajo practico final c primavera 2019.docx
@@ -1,20 +1,21 @@
 
 <file path=word/document.xml><?xml version="1.0" encoding="utf-8"?>
-<w:document xmlns:wpc="http://schemas.microsoft.com/office/word/2010/wordprocessingCanvas" xmlns:cx="http://schemas.microsoft.com/office/drawing/2014/chartex" xmlns:cx1="http://schemas.microsoft.com/office/drawing/2015/9/8/chartex" xmlns:cx2="http://schemas.microsoft.com/office/drawing/2015/10/21/chartex" xmlns:cx3="http://schemas.microsoft.com/office/drawing/2016/5/9/chartex" xmlns:cx4="http://schemas.microsoft.com/office/drawing/2016/5/10/chartex" xmlns:cx5="http://schemas.microsoft.com/office/drawing/2016/5/11/chartex" xmlns:cx6="http://schemas.microsoft.com/office/drawing/2016/5/12/chartex" xmlns:cx7="http://schemas.microsoft.com/office/drawing/2016/5/13/chartex" xmlns:cx8="http://schemas.microsoft.com/office/drawing/2016/5/14/chartex" xmlns:mc="http://schemas.openxmlformats.org/markup-compatibility/2006" xmlns:aink="http://schemas.microsoft.com/office/drawing/2016/ink" xmlns:am3d="http://schemas.microsoft.com/office/drawing/2017/model3d" xmlns:o="urn:schemas-microsoft-com:office:office" xmlns:r="http://schemas.openxmlformats.org/officeDocument/2006/relationships" xmlns:m="http://schemas.openxmlformats.org/officeDocument/2006/math" xmlns:v="urn:schemas-microsoft-com:vml" xmlns:wp14="http://schemas.microsoft.com/office/word/2010/wordprocessingDrawing" xmlns:wp="http://schemas.openxmlformats.org/drawingml/2006/wordprocessingDrawing" xmlns:w10="urn:schemas-microsoft-com:office:word" xmlns:w="http://schemas.openxmlformats.org/wordprocessingml/2006/main" xmlns:w14="http://schemas.microsoft.com/office/word/2010/wordml" xmlns:w15="http://schemas.microsoft.com/office/word/2012/wordml" xmlns:w16cid="http://schemas.microsoft.com/office/word/2016/wordml/cid" xmlns:w16se="http://schemas.microsoft.com/office/word/2015/wordml/symex" xmlns:wpg="http://schemas.microsoft.com/office/word/2010/wordprocessingGroup" xmlns:wpi="http://schemas.microsoft.com/office/word/2010/wordprocessingInk" xmlns:wne="http://schemas.microsoft.com/office/word/2006/wordml" xmlns:wps="http://schemas.microsoft.com/office/word/2010/wordprocessingShape" mc:Ignorable="w14 w15 w16se w16cid wp14">
+<w:document xmlns:o="urn:schemas-microsoft-com:office:office" xmlns:r="http://schemas.openxmlformats.org/officeDocument/2006/relationships" xmlns:v="urn:schemas-microsoft-com:vml" xmlns:w="http://schemas.openxmlformats.org/wordprocessingml/2006/main" xmlns:w10="urn:schemas-microsoft-com:office:word" xmlns:wp="http://schemas.openxmlformats.org/drawingml/2006/wordprocessingDrawing" xmlns:wps="http://schemas.microsoft.com/office/word/2010/wordprocessingShape" xmlns:wpg="http://schemas.microsoft.com/office/word/2010/wordprocessingGroup" xmlns:mc="http://schemas.openxmlformats.org/markup-compatibility/2006" xmlns:wp14="http://schemas.microsoft.com/office/word/2010/wordprocessingDrawing" xmlns:w14="http://schemas.microsoft.com/office/word/2010/wordml" mc:Ignorable="w14 wp14">
   <w:body>
     <w:p>
       <w:pPr>
+        <w:pStyle w:val="Normal"/>
         <w:ind w:firstLine="708"/>
-      </w:pPr>
-      <w:r>
-        <w:t>2</w:t>
-      </w:r>
-      <w:r>
-        <w:t>Trabajo Practico Final</w:t>
-      </w:r>
-    </w:p>
-    <w:p>
-      <w:pPr>
+        <w:rPr/>
+      </w:pPr>
+      <w:r>
+        <w:rPr/>
+        <w:t>2Trabajo Practico Final</w:t>
+      </w:r>
+    </w:p>
+    <w:p>
+      <w:pPr>
+        <w:pStyle w:val="Normal"/>
         <w:rPr>
           <w:lang w:val="es-PY"/>
         </w:rPr>
@@ -28,6 +29,7 @@
     </w:p>
     <w:p>
       <w:pPr>
+        <w:pStyle w:val="Normal"/>
         <w:rPr>
           <w:lang w:val="es-PY"/>
         </w:rPr>
@@ -40,160 +42,96 @@
       </w:r>
     </w:p>
     <w:p>
+      <w:pPr>
+        <w:pStyle w:val="Normal"/>
+        <w:rPr/>
+      </w:pPr>
       <w:r>
         <w:rPr>
           <w:lang w:val="es-PY"/>
         </w:rPr>
-        <w:t xml:space="preserve">fecha de </w:t>
-      </w:r>
-      <w:proofErr w:type="gramStart"/>
+        <w:t>fecha de entrega : 2</w:t>
+      </w:r>
       <w:r>
         <w:rPr>
           <w:lang w:val="es-PY"/>
         </w:rPr>
-        <w:t>entrega :</w:t>
-      </w:r>
-      <w:proofErr w:type="gramEnd"/>
+        <w:t>8</w:t>
+      </w:r>
       <w:r>
         <w:rPr>
           <w:lang w:val="es-PY"/>
         </w:rPr>
-        <w:t xml:space="preserve"> 21/12/2019 23:55</w:t>
-      </w:r>
-    </w:p>
-    <w:p>
-      <w:r>
+        <w:t xml:space="preserve">/12/2019 </w:t>
+      </w:r>
+      <w:r>
+        <w:rPr>
+          <w:lang w:val="es-PY"/>
+        </w:rPr>
+        <w:t>12:30</w:t>
+      </w:r>
+    </w:p>
+    <w:p>
+      <w:pPr>
+        <w:pStyle w:val="Normal"/>
+        <w:rPr/>
+      </w:pPr>
+      <w:r>
+        <w:rPr/>
         <w:t>Guerra de Cartas</w:t>
       </w:r>
     </w:p>
     <w:p>
-      <w:r>
-        <w:rPr>
-          <w:highlight w:val="green"/>
-        </w:rPr>
-        <w:t xml:space="preserve">El juego consiste en que cada jugador recibe 6 cartas de un </w:t>
-      </w:r>
-      <w:proofErr w:type="spellStart"/>
-      <w:r>
-        <w:rPr>
-          <w:highlight w:val="green"/>
-        </w:rPr>
-        <w:t>maso</w:t>
-      </w:r>
-      <w:proofErr w:type="spellEnd"/>
-      <w:r>
-        <w:rPr>
-          <w:highlight w:val="green"/>
-        </w:rPr>
-        <w:t xml:space="preserve"> de 52 barajas (barajas francesas), se tienen 2 jugadores el jugador 1 es el usuario y el jugador 2 la </w:t>
-      </w:r>
-      <w:proofErr w:type="spellStart"/>
-      <w:r>
-        <w:rPr>
-          <w:highlight w:val="green"/>
-        </w:rPr>
-        <w:t>maquina</w:t>
-      </w:r>
-      <w:proofErr w:type="spellEnd"/>
-      <w:r>
-        <w:rPr>
-          <w:highlight w:val="green"/>
-        </w:rPr>
-        <w:t>.</w:t>
-      </w:r>
-    </w:p>
-    <w:p>
-      <w:r>
-        <w:rPr>
-          <w:highlight w:val="green"/>
-        </w:rPr>
-        <w:t xml:space="preserve">El usuario antes de iniciar la guerra debe organizar sus cartas de acuerdo al criterio que le parezca conveniente. Una vez iniciada la guerra las cartas compiten entre </w:t>
-      </w:r>
-      <w:proofErr w:type="spellStart"/>
-      <w:r>
-        <w:rPr>
-          <w:highlight w:val="green"/>
-        </w:rPr>
-        <w:t>si</w:t>
-      </w:r>
-      <w:proofErr w:type="spellEnd"/>
-      <w:r>
-        <w:rPr>
-          <w:highlight w:val="green"/>
-        </w:rPr>
-        <w:t>.</w:t>
-      </w:r>
-    </w:p>
-    <w:p>
-      <w:r>
+      <w:pPr>
+        <w:pStyle w:val="Normal"/>
+        <w:rPr/>
+      </w:pPr>
+      <w:r>
+        <w:rPr>
+          <w:highlight w:val="green"/>
+        </w:rPr>
+        <w:t>El juego consiste en que cada jugador recibe 6 cartas de un maso de 52 barajas (barajas francesas), se tienen 2 jugadores el jugador 1 es el usuario y el jugador 2 la maquina.</w:t>
+      </w:r>
+    </w:p>
+    <w:p>
+      <w:pPr>
+        <w:pStyle w:val="Normal"/>
+        <w:rPr/>
+      </w:pPr>
+      <w:r>
+        <w:rPr>
+          <w:highlight w:val="green"/>
+        </w:rPr>
+        <w:t>El usuario antes de iniciar la guerra debe organizar sus cartas de acuerdo al criterio que le parezca conveniente. Una vez iniciada la guerra las cartas compiten entre si.</w:t>
+      </w:r>
+    </w:p>
+    <w:p>
+      <w:pPr>
+        <w:pStyle w:val="Normal"/>
+        <w:rPr/>
+      </w:pPr>
+      <w:r>
+        <w:rPr/>
         <w:t>Reglas</w:t>
       </w:r>
     </w:p>
     <w:p>
-      <w:r>
-        <w:rPr>
-          <w:highlight w:val="green"/>
-        </w:rPr>
-        <w:t xml:space="preserve">Las cartas se matan entre </w:t>
-      </w:r>
-      <w:proofErr w:type="spellStart"/>
-      <w:r>
-        <w:rPr>
-          <w:highlight w:val="green"/>
-        </w:rPr>
-        <w:t>si</w:t>
-      </w:r>
-      <w:proofErr w:type="spellEnd"/>
-      <w:r>
-        <w:rPr>
-          <w:highlight w:val="green"/>
-        </w:rPr>
-        <w:t xml:space="preserve"> en el orden numérico representativo siendo el 1 (as) la </w:t>
-      </w:r>
-      <w:proofErr w:type="spellStart"/>
-      <w:r>
-        <w:rPr>
-          <w:highlight w:val="green"/>
-        </w:rPr>
-        <w:t>mas</w:t>
-      </w:r>
-      <w:proofErr w:type="spellEnd"/>
-      <w:r>
-        <w:rPr>
-          <w:highlight w:val="green"/>
-        </w:rPr>
-        <w:t xml:space="preserve"> baja denominación y el </w:t>
-      </w:r>
-      <w:proofErr w:type="gramStart"/>
-      <w:r>
-        <w:rPr>
-          <w:highlight w:val="green"/>
-        </w:rPr>
-        <w:t>13,el</w:t>
-      </w:r>
-      <w:proofErr w:type="gramEnd"/>
-      <w:r>
-        <w:rPr>
-          <w:highlight w:val="green"/>
-        </w:rPr>
-        <w:t xml:space="preserve">  rey (k) ,la </w:t>
-      </w:r>
-      <w:proofErr w:type="spellStart"/>
-      <w:r>
-        <w:rPr>
-          <w:highlight w:val="green"/>
-        </w:rPr>
-        <w:t>mas</w:t>
-      </w:r>
-      <w:proofErr w:type="spellEnd"/>
-      <w:r>
-        <w:rPr>
-          <w:highlight w:val="green"/>
-        </w:rPr>
-        <w:t xml:space="preserve"> alta. El as mata al rey todos las demás matan al as.</w:t>
-      </w:r>
-    </w:p>
-    <w:p>
+      <w:pPr>
+        <w:pStyle w:val="Normal"/>
+        <w:rPr/>
+      </w:pPr>
+      <w:r>
+        <w:rPr>
+          <w:highlight w:val="green"/>
+        </w:rPr>
+        <w:t>Las cartas se matan entre si en el orden numérico representativo siendo el 1 (as) la mas baja denominación y el 13,el  rey (k) ,la mas alta. El as mata al rey todos las demás matan al as.</w:t>
+      </w:r>
+    </w:p>
+    <w:p>
+      <w:pPr>
+        <w:pStyle w:val="Normal"/>
+        <w:rPr/>
+      </w:pPr>
       <w:r>
         <w:rPr>
           <w:highlight w:val="green"/>
@@ -209,21 +147,31 @@
         <w:t xml:space="preserve"> cartas y la quinta partida cada jugador recibe 2.</w:t>
       </w:r>
       <w:r>
+        <w:rPr/>
         <w:t xml:space="preserve"> </w:t>
       </w:r>
       <w:r>
         <w:rPr>
-          <w:highlight w:val="yellow"/>
+          <w:highlight w:val="darkCyan"/>
         </w:rPr>
         <w:t>Al final se verifican las puntuaciones y se dice quien ganó.</w:t>
       </w:r>
     </w:p>
     <w:p>
-      <w:r>
+      <w:pPr>
+        <w:pStyle w:val="Normal"/>
+        <w:rPr/>
+      </w:pPr>
+      <w:r>
+        <w:rPr/>
         <w:t>Puntuaciones:</w:t>
       </w:r>
     </w:p>
     <w:p>
+      <w:pPr>
+        <w:pStyle w:val="Normal"/>
+        <w:rPr/>
+      </w:pPr>
       <w:r>
         <w:rPr>
           <w:highlight w:val="green"/>
@@ -232,6 +180,10 @@
       </w:r>
     </w:p>
     <w:p>
+      <w:pPr>
+        <w:pStyle w:val="Normal"/>
+        <w:rPr/>
+      </w:pPr>
       <w:r>
         <w:rPr>
           <w:highlight w:val="green"/>
@@ -241,8 +193,9 @@
     </w:p>
     <w:p>
       <w:pPr>
-        <w:rPr>
-          <w:rFonts w:ascii="Arial" w:eastAsia="Times New Roman" w:hAnsi="Arial" w:cs="Arial"/>
+        <w:pStyle w:val="Normal"/>
+        <w:rPr>
+          <w:rFonts w:ascii="Arial" w:hAnsi="Arial" w:eastAsia="Times New Roman" w:cs="Arial"/>
           <w:highlight w:val="green"/>
         </w:rPr>
       </w:pPr>
@@ -252,57 +205,33 @@
         </w:rPr>
         <w:t xml:space="preserve">Los 3 mosqueteros y </w:t>
       </w:r>
-      <w:proofErr w:type="spellStart"/>
-      <w:r>
-        <w:rPr>
-          <w:rFonts w:ascii="Arial" w:eastAsia="Times New Roman" w:hAnsi="Arial" w:cs="Arial"/>
-          <w:highlight w:val="green"/>
-          <w:shd w:val="clear" w:color="auto" w:fill="FFFFFF"/>
-        </w:rPr>
-        <w:t>D'Artagnan</w:t>
-      </w:r>
-      <w:proofErr w:type="spellEnd"/>
-      <w:r>
-        <w:rPr>
-          <w:rFonts w:ascii="Arial" w:eastAsia="Times New Roman" w:hAnsi="Arial" w:cs="Arial"/>
-          <w:highlight w:val="green"/>
-          <w:shd w:val="clear" w:color="auto" w:fill="FFFFFF"/>
-        </w:rPr>
-        <w:t xml:space="preserve">: 8 puntos, el jugador posee 4 cartas de la misma denominación en caso de que el otro jugador tenga lo mismo se verifican cuales cartas son mayores siendo el cuarteto mayor 4 ases, le siguen 4 k, 4 q, 4j luego las </w:t>
-      </w:r>
-      <w:proofErr w:type="spellStart"/>
-      <w:r>
-        <w:rPr>
-          <w:rFonts w:ascii="Arial" w:eastAsia="Times New Roman" w:hAnsi="Arial" w:cs="Arial"/>
-          <w:highlight w:val="green"/>
-          <w:shd w:val="clear" w:color="auto" w:fill="FFFFFF"/>
-        </w:rPr>
-        <w:t>demas</w:t>
-      </w:r>
-      <w:proofErr w:type="spellEnd"/>
-      <w:r>
-        <w:rPr>
-          <w:rFonts w:ascii="Arial" w:eastAsia="Times New Roman" w:hAnsi="Arial" w:cs="Arial"/>
-          <w:highlight w:val="green"/>
-          <w:shd w:val="clear" w:color="auto" w:fill="FFFFFF"/>
-        </w:rPr>
-        <w:t xml:space="preserve"> denominaciones. No se evalúan batallas individuales si uno de los jugadores tiene las 4 cartas iguales y el otro no gana el que las posea automáticamente.</w:t>
-      </w:r>
-    </w:p>
-    <w:p>
-      <w:r>
-        <w:rPr>
-          <w:rFonts w:ascii="Arial" w:eastAsia="Times New Roman" w:hAnsi="Arial" w:cs="Arial"/>
-          <w:highlight w:val="green"/>
-          <w:shd w:val="clear" w:color="auto" w:fill="FFFFFF"/>
+      <w:r>
+        <w:rPr>
+          <w:rFonts w:eastAsia="Times New Roman" w:cs="Arial" w:ascii="Arial" w:hAnsi="Arial"/>
+          <w:highlight w:val="green"/>
+          <w:shd w:fill="FFFFFF" w:val="clear"/>
+        </w:rPr>
+        <w:t>D'Artagnan: 8 puntos, el jugador posee 4 cartas de la misma denominación en caso de que el otro jugador tenga lo mismo se verifican cuales cartas son mayores siendo el cuarteto mayor 4 ases, le siguen 4 k, 4 q, 4j luego las demas denominaciones. No se evalúan batallas individuales si uno de los jugadores tiene las 4 cartas iguales y el otro no gana el que las posea automáticamente.</w:t>
+      </w:r>
+    </w:p>
+    <w:p>
+      <w:pPr>
+        <w:pStyle w:val="Normal"/>
+        <w:rPr/>
+      </w:pPr>
+      <w:r>
+        <w:rPr>
+          <w:rFonts w:eastAsia="Times New Roman" w:cs="Arial" w:ascii="Arial" w:hAnsi="Arial"/>
+          <w:highlight w:val="green"/>
+          <w:shd w:fill="FFFFFF" w:val="clear"/>
         </w:rPr>
         <w:t xml:space="preserve">Batalla de héroes: 2 puntos. Las cartas tienen la misma denominación, ganan las cartas de color rojo en los turnos pares y las negras en las impares, las partidas se cuentan desde 1. </w:t>
       </w:r>
       <w:r>
         <w:rPr>
-          <w:rFonts w:ascii="Arial" w:eastAsia="Times New Roman" w:hAnsi="Arial" w:cs="Arial"/>
-          <w:highlight w:val="green"/>
-          <w:shd w:val="clear" w:color="auto" w:fill="FFFFFF"/>
+          <w:rFonts w:eastAsia="Times New Roman" w:cs="Arial" w:ascii="Arial" w:hAnsi="Arial"/>
+          <w:highlight w:val="green"/>
+          <w:shd w:fill="FFFFFF" w:val="clear"/>
           <w:lang w:val="es-PY"/>
         </w:rPr>
         <w:t>En caso de ser del mismo color se anula la partida</w:t>
@@ -310,173 +239,151 @@
     </w:p>
     <w:p>
       <w:pPr>
-        <w:rPr>
-          <w:rFonts w:ascii="Arial" w:eastAsia="Times New Roman" w:hAnsi="Arial" w:cs="Arial"/>
-          <w:highlight w:val="green"/>
-        </w:rPr>
-      </w:pPr>
-      <w:r>
-        <w:rPr>
-          <w:rFonts w:ascii="Arial" w:eastAsia="Times New Roman" w:hAnsi="Arial" w:cs="Arial"/>
-          <w:highlight w:val="green"/>
-          <w:shd w:val="clear" w:color="auto" w:fill="FFFFFF"/>
+        <w:pStyle w:val="Normal"/>
+        <w:rPr>
+          <w:rFonts w:ascii="Arial" w:hAnsi="Arial" w:eastAsia="Times New Roman" w:cs="Arial"/>
+          <w:highlight w:val="green"/>
+        </w:rPr>
+      </w:pPr>
+      <w:r>
+        <w:rPr>
+          <w:rFonts w:eastAsia="Times New Roman" w:cs="Arial" w:ascii="Arial" w:hAnsi="Arial"/>
+          <w:highlight w:val="green"/>
+          <w:shd w:fill="FFFFFF" w:val="clear"/>
         </w:rPr>
         <w:t>El trabajo debe guardar en un log el resumen del partido, resumiendo por cada tipo de batalla y si el usuario desea jugar nuevamente a terminar la partida debe mantenerse el puntaje. Una vez que el usuario desea salir debe salir el resumen de los resultados de cantidad de partidas y por cuantos puntos ganó.</w:t>
       </w:r>
     </w:p>
     <w:p>
       <w:pPr>
-        <w:rPr>
-          <w:rFonts w:ascii="Arial" w:eastAsia="Times New Roman" w:hAnsi="Arial" w:cs="Arial"/>
+        <w:pStyle w:val="Normal"/>
+        <w:rPr>
+          <w:rFonts w:ascii="Arial" w:hAnsi="Arial" w:eastAsia="Times New Roman" w:cs="Arial"/>
           <w:highlight w:val="white"/>
         </w:rPr>
       </w:pPr>
       <w:r>
         <w:rPr>
-          <w:rFonts w:ascii="Arial" w:eastAsia="Times New Roman" w:hAnsi="Arial" w:cs="Arial"/>
-          <w:shd w:val="clear" w:color="auto" w:fill="FFFFFF"/>
+          <w:rFonts w:eastAsia="Times New Roman" w:cs="Arial" w:ascii="Arial" w:hAnsi="Arial"/>
+          <w:shd w:fill="FFFFFF" w:val="clear"/>
         </w:rPr>
         <w:t>Puntos extra:</w:t>
       </w:r>
     </w:p>
     <w:p>
       <w:pPr>
-        <w:rPr>
-          <w:rFonts w:ascii="Arial" w:eastAsia="Times New Roman" w:hAnsi="Arial" w:cs="Arial"/>
+        <w:pStyle w:val="Normal"/>
+        <w:rPr>
+          <w:rFonts w:ascii="Arial" w:hAnsi="Arial" w:eastAsia="Times New Roman" w:cs="Arial"/>
           <w:highlight w:val="white"/>
         </w:rPr>
       </w:pPr>
       <w:r>
         <w:rPr>
-          <w:rFonts w:ascii="Arial" w:eastAsia="Times New Roman" w:hAnsi="Arial" w:cs="Arial"/>
-          <w:shd w:val="clear" w:color="auto" w:fill="FFFFFF"/>
-        </w:rPr>
-        <w:t xml:space="preserve">Solo se puede acceder a esta sección si cumple lo </w:t>
-      </w:r>
-      <w:proofErr w:type="gramStart"/>
-      <w:r>
-        <w:rPr>
-          <w:rFonts w:ascii="Arial" w:eastAsia="Times New Roman" w:hAnsi="Arial" w:cs="Arial"/>
-          <w:shd w:val="clear" w:color="auto" w:fill="FFFFFF"/>
-        </w:rPr>
-        <w:t>anterior(</w:t>
-      </w:r>
-      <w:proofErr w:type="gramEnd"/>
-      <w:r>
-        <w:rPr>
-          <w:rFonts w:ascii="Arial" w:eastAsia="Times New Roman" w:hAnsi="Arial" w:cs="Arial"/>
-          <w:shd w:val="clear" w:color="auto" w:fill="FFFFFF"/>
-        </w:rPr>
-        <w:t>no necesariamente funcionando de manera correcta)</w:t>
-      </w:r>
-    </w:p>
-    <w:p>
-      <w:pPr>
-        <w:rPr>
-          <w:rFonts w:ascii="Arial" w:eastAsia="Times New Roman" w:hAnsi="Arial" w:cs="Arial"/>
+          <w:rFonts w:eastAsia="Times New Roman" w:cs="Arial" w:ascii="Arial" w:hAnsi="Arial"/>
+          <w:shd w:fill="FFFFFF" w:val="clear"/>
+        </w:rPr>
+        <w:t>Solo se puede acceder a esta sección si cumple lo anterior(no necesariamente funcionando de manera correcta)</w:t>
+      </w:r>
+    </w:p>
+    <w:p>
+      <w:pPr>
+        <w:pStyle w:val="Normal"/>
+        <w:rPr>
+          <w:rFonts w:ascii="Arial" w:hAnsi="Arial" w:eastAsia="Times New Roman" w:cs="Arial"/>
           <w:highlight w:val="white"/>
         </w:rPr>
       </w:pPr>
       <w:r>
         <w:rPr>
-          <w:rFonts w:ascii="Arial" w:eastAsia="Times New Roman" w:hAnsi="Arial" w:cs="Arial"/>
-          <w:shd w:val="clear" w:color="auto" w:fill="FFFFFF"/>
-        </w:rPr>
-        <w:t xml:space="preserve">Agregar una lógica al ordenamiento de cartas de la máquina indicar en el </w:t>
-      </w:r>
-      <w:proofErr w:type="spellStart"/>
-      <w:r>
-        <w:rPr>
-          <w:rFonts w:ascii="Arial" w:eastAsia="Times New Roman" w:hAnsi="Arial" w:cs="Arial"/>
-          <w:shd w:val="clear" w:color="auto" w:fill="FFFFFF"/>
-        </w:rPr>
-        <w:t>codigo</w:t>
-      </w:r>
-      <w:proofErr w:type="spellEnd"/>
-      <w:r>
-        <w:rPr>
-          <w:rFonts w:ascii="Arial" w:eastAsia="Times New Roman" w:hAnsi="Arial" w:cs="Arial"/>
-          <w:shd w:val="clear" w:color="auto" w:fill="FFFFFF"/>
-        </w:rPr>
-        <w:t xml:space="preserve"> donde se </w:t>
-      </w:r>
-      <w:proofErr w:type="spellStart"/>
-      <w:proofErr w:type="gramStart"/>
-      <w:r>
-        <w:rPr>
-          <w:rFonts w:ascii="Arial" w:eastAsia="Times New Roman" w:hAnsi="Arial" w:cs="Arial"/>
-          <w:shd w:val="clear" w:color="auto" w:fill="FFFFFF"/>
-        </w:rPr>
-        <w:t>encuentra,debe</w:t>
-      </w:r>
-      <w:proofErr w:type="spellEnd"/>
-      <w:proofErr w:type="gramEnd"/>
-      <w:r>
-        <w:rPr>
-          <w:rFonts w:ascii="Arial" w:eastAsia="Times New Roman" w:hAnsi="Arial" w:cs="Arial"/>
-          <w:shd w:val="clear" w:color="auto" w:fill="FFFFFF"/>
-        </w:rPr>
-        <w:t xml:space="preserve"> poseer al menos dos pasos de complejidad. 5pts</w:t>
-      </w:r>
-    </w:p>
-    <w:p>
-      <w:pPr>
-        <w:rPr>
-          <w:rFonts w:ascii="Arial" w:eastAsia="Times New Roman" w:hAnsi="Arial" w:cs="Arial"/>
+          <w:rFonts w:eastAsia="Times New Roman" w:cs="Arial" w:ascii="Arial" w:hAnsi="Arial"/>
+          <w:shd w:fill="FFFFFF" w:val="clear"/>
+        </w:rPr>
+        <w:t>Agregar una lógica al ordenamiento de cartas de la máquina indicar en el codigo donde se encuentra,debe poseer al menos dos pasos de complejidad. 5pts</w:t>
+      </w:r>
+    </w:p>
+    <w:p>
+      <w:pPr>
+        <w:pStyle w:val="Normal"/>
+        <w:rPr>
+          <w:rFonts w:ascii="Arial" w:hAnsi="Arial" w:eastAsia="Times New Roman" w:cs="Arial"/>
           <w:highlight w:val="white"/>
         </w:rPr>
       </w:pPr>
       <w:r>
         <w:rPr>
-          <w:rFonts w:ascii="Arial" w:eastAsia="Times New Roman" w:hAnsi="Arial" w:cs="Arial"/>
-          <w:shd w:val="clear" w:color="auto" w:fill="FFFFFF"/>
+          <w:rFonts w:eastAsia="Times New Roman" w:cs="Arial" w:ascii="Arial" w:hAnsi="Arial"/>
+          <w:shd w:fill="FFFFFF" w:val="clear"/>
         </w:rPr>
         <w:t>Agregar colores al juego donde las cartas posean sus respectivos palos y colores. 5pts</w:t>
       </w:r>
     </w:p>
     <w:p>
       <w:pPr>
-        <w:rPr>
-          <w:rFonts w:ascii="Arial" w:eastAsia="Times New Roman" w:hAnsi="Arial" w:cs="Arial"/>
+        <w:pStyle w:val="Normal"/>
+        <w:rPr>
+          <w:rFonts w:ascii="Arial" w:hAnsi="Arial" w:eastAsia="Times New Roman" w:cs="Arial"/>
           <w:highlight w:val="white"/>
         </w:rPr>
       </w:pPr>
-    </w:p>
-    <w:p/>
+      <w:r>
+        <w:rPr>
+          <w:rFonts w:eastAsia="Times New Roman" w:cs="Arial" w:ascii="Arial" w:hAnsi="Arial"/>
+          <w:highlight w:val="white"/>
+        </w:rPr>
+      </w:r>
+    </w:p>
+    <w:p>
+      <w:pPr>
+        <w:pStyle w:val="Normal"/>
+        <w:widowControl/>
+        <w:bidi w:val="0"/>
+        <w:spacing w:lineRule="auto" w:line="259" w:before="0" w:after="160"/>
+        <w:jc w:val="left"/>
+        <w:rPr/>
+      </w:pPr>
+      <w:r>
+        <w:rPr/>
+      </w:r>
+    </w:p>
     <w:sectPr>
+      <w:type w:val="nextPage"/>
       <w:pgSz w:w="11906" w:h="16838"/>
-      <w:pgMar w:top="1417" w:right="1701" w:bottom="1417" w:left="1701" w:header="720" w:footer="720" w:gutter="0"/>
-      <w:cols w:space="720"/>
-      <w:formProt w:val="0"/>
-      <w:docGrid w:linePitch="360"/>
+      <w:pgMar w:left="1701" w:right="1701" w:header="0" w:top="1417" w:footer="0" w:bottom="1417" w:gutter="0"/>
+      <w:pgNumType w:fmt="decimal"/>
+      <w:formProt w:val="false"/>
+      <w:textDirection w:val="lrTb"/>
+      <w:docGrid w:type="default" w:linePitch="360" w:charSpace="0"/>
     </w:sectPr>
   </w:body>
 </w:document>
 </file>
 
 <file path=word/styles.xml><?xml version="1.0" encoding="utf-8"?>
-<w:styles xmlns:mc="http://schemas.openxmlformats.org/markup-compatibility/2006" xmlns:r="http://schemas.openxmlformats.org/officeDocument/2006/relationships" xmlns:w="http://schemas.openxmlformats.org/wordprocessingml/2006/main" xmlns:w14="http://schemas.microsoft.com/office/word/2010/wordml" xmlns:w15="http://schemas.microsoft.com/office/word/2012/wordml" xmlns:w16cid="http://schemas.microsoft.com/office/word/2016/wordml/cid" xmlns:w16se="http://schemas.microsoft.com/office/word/2015/wordml/symex" mc:Ignorable="w14 w15 w16se w16cid">
+<w:styles xmlns:w="http://schemas.openxmlformats.org/wordprocessingml/2006/main" xmlns:w14="http://schemas.microsoft.com/office/word/2010/wordml" xmlns:mc="http://schemas.openxmlformats.org/markup-compatibility/2006" mc:Ignorable="w14">
   <w:docDefaults>
     <w:rPrDefault>
       <w:rPr>
-        <w:rFonts w:asciiTheme="minorHAnsi" w:eastAsiaTheme="minorEastAsia" w:hAnsiTheme="minorHAnsi" w:cstheme="minorBidi"/>
+        <w:rFonts w:ascii="Calibri" w:hAnsi="Calibri" w:eastAsia="" w:cs="" w:asciiTheme="minorHAnsi" w:cstheme="minorBidi" w:eastAsiaTheme="minorEastAsia" w:hAnsiTheme="minorHAnsi"/>
         <w:szCs w:val="22"/>
         <w:lang w:val="es-US" w:eastAsia="es-ES" w:bidi="ar-SA"/>
       </w:rPr>
     </w:rPrDefault>
-    <w:pPrDefault/>
+    <w:pPrDefault>
+      <w:pPr/>
+    </w:pPrDefault>
   </w:docDefaults>
   <w:latentStyles w:defLockedState="0" w:defUIPriority="99" w:defSemiHidden="0" w:defUnhideWhenUsed="0" w:defQFormat="0" w:count="376">
     <w:lsdException w:name="Normal" w:uiPriority="0" w:qFormat="1"/>
     <w:lsdException w:name="heading 1" w:uiPriority="9" w:qFormat="1"/>
-    <w:lsdException w:name="heading 2" w:semiHidden="1" w:uiPriority="9" w:unhideWhenUsed="1" w:qFormat="1"/>
-    <w:lsdException w:name="heading 3" w:semiHidden="1" w:uiPriority="9" w:unhideWhenUsed="1" w:qFormat="1"/>
-    <w:lsdException w:name="heading 4" w:semiHidden="1" w:uiPriority="9" w:unhideWhenUsed="1" w:qFormat="1"/>
-    <w:lsdException w:name="heading 5" w:semiHidden="1" w:uiPriority="9" w:unhideWhenUsed="1" w:qFormat="1"/>
-    <w:lsdException w:name="heading 6" w:semiHidden="1" w:uiPriority="9" w:unhideWhenUsed="1" w:qFormat="1"/>
-    <w:lsdException w:name="heading 7" w:semiHidden="1" w:uiPriority="9" w:unhideWhenUsed="1" w:qFormat="1"/>
-    <w:lsdException w:name="heading 8" w:semiHidden="1" w:uiPriority="9" w:unhideWhenUsed="1" w:qFormat="1"/>
-    <w:lsdException w:name="heading 9" w:semiHidden="1" w:uiPriority="9" w:unhideWhenUsed="1" w:qFormat="1"/>
+    <w:lsdException w:name="heading 2" w:uiPriority="9" w:semiHidden="1" w:unhideWhenUsed="1" w:qFormat="1"/>
+    <w:lsdException w:name="heading 3" w:uiPriority="9" w:semiHidden="1" w:unhideWhenUsed="1" w:qFormat="1"/>
+    <w:lsdException w:name="heading 4" w:uiPriority="9" w:semiHidden="1" w:unhideWhenUsed="1" w:qFormat="1"/>
+    <w:lsdException w:name="heading 5" w:uiPriority="9" w:semiHidden="1" w:unhideWhenUsed="1" w:qFormat="1"/>
+    <w:lsdException w:name="heading 6" w:uiPriority="9" w:semiHidden="1" w:unhideWhenUsed="1" w:qFormat="1"/>
+    <w:lsdException w:name="heading 7" w:uiPriority="9" w:semiHidden="1" w:unhideWhenUsed="1" w:qFormat="1"/>
+    <w:lsdException w:name="heading 8" w:uiPriority="9" w:semiHidden="1" w:unhideWhenUsed="1" w:qFormat="1"/>
+    <w:lsdException w:name="heading 9" w:uiPriority="9" w:semiHidden="1" w:unhideWhenUsed="1" w:qFormat="1"/>
     <w:lsdException w:name="index 1" w:semiHidden="1" w:unhideWhenUsed="1"/>
     <w:lsdException w:name="index 2" w:semiHidden="1" w:unhideWhenUsed="1"/>
     <w:lsdException w:name="index 3" w:semiHidden="1" w:unhideWhenUsed="1"/>
@@ -486,22 +393,22 @@
     <w:lsdException w:name="index 7" w:semiHidden="1" w:unhideWhenUsed="1"/>
     <w:lsdException w:name="index 8" w:semiHidden="1" w:unhideWhenUsed="1"/>
     <w:lsdException w:name="index 9" w:semiHidden="1" w:unhideWhenUsed="1"/>
-    <w:lsdException w:name="toc 1" w:semiHidden="1" w:uiPriority="39" w:unhideWhenUsed="1"/>
-    <w:lsdException w:name="toc 2" w:semiHidden="1" w:uiPriority="39" w:unhideWhenUsed="1"/>
-    <w:lsdException w:name="toc 3" w:semiHidden="1" w:uiPriority="39" w:unhideWhenUsed="1"/>
-    <w:lsdException w:name="toc 4" w:semiHidden="1" w:uiPriority="39" w:unhideWhenUsed="1"/>
-    <w:lsdException w:name="toc 5" w:semiHidden="1" w:uiPriority="39" w:unhideWhenUsed="1"/>
-    <w:lsdException w:name="toc 6" w:semiHidden="1" w:uiPriority="39" w:unhideWhenUsed="1"/>
-    <w:lsdException w:name="toc 7" w:semiHidden="1" w:uiPriority="39" w:unhideWhenUsed="1"/>
-    <w:lsdException w:name="toc 8" w:semiHidden="1" w:uiPriority="39" w:unhideWhenUsed="1"/>
-    <w:lsdException w:name="toc 9" w:semiHidden="1" w:uiPriority="39" w:unhideWhenUsed="1"/>
+    <w:lsdException w:name="toc 1" w:uiPriority="39" w:semiHidden="1" w:unhideWhenUsed="1"/>
+    <w:lsdException w:name="toc 2" w:uiPriority="39" w:semiHidden="1" w:unhideWhenUsed="1"/>
+    <w:lsdException w:name="toc 3" w:uiPriority="39" w:semiHidden="1" w:unhideWhenUsed="1"/>
+    <w:lsdException w:name="toc 4" w:uiPriority="39" w:semiHidden="1" w:unhideWhenUsed="1"/>
+    <w:lsdException w:name="toc 5" w:uiPriority="39" w:semiHidden="1" w:unhideWhenUsed="1"/>
+    <w:lsdException w:name="toc 6" w:uiPriority="39" w:semiHidden="1" w:unhideWhenUsed="1"/>
+    <w:lsdException w:name="toc 7" w:uiPriority="39" w:semiHidden="1" w:unhideWhenUsed="1"/>
+    <w:lsdException w:name="toc 8" w:uiPriority="39" w:semiHidden="1" w:unhideWhenUsed="1"/>
+    <w:lsdException w:name="toc 9" w:uiPriority="39" w:semiHidden="1" w:unhideWhenUsed="1"/>
     <w:lsdException w:name="Normal Indent" w:semiHidden="1" w:unhideWhenUsed="1"/>
     <w:lsdException w:name="footnote text" w:semiHidden="1" w:unhideWhenUsed="1"/>
     <w:lsdException w:name="annotation text" w:semiHidden="1" w:unhideWhenUsed="1"/>
     <w:lsdException w:name="header" w:semiHidden="1" w:unhideWhenUsed="1"/>
     <w:lsdException w:name="footer" w:semiHidden="1" w:unhideWhenUsed="1"/>
     <w:lsdException w:name="index heading" w:semiHidden="1" w:unhideWhenUsed="1"/>
-    <w:lsdException w:name="caption" w:semiHidden="1" w:uiPriority="35" w:unhideWhenUsed="1" w:qFormat="1"/>
+    <w:lsdException w:name="caption" w:uiPriority="35" w:semiHidden="1" w:unhideWhenUsed="1" w:qFormat="1"/>
     <w:lsdException w:name="table of figures" w:semiHidden="1" w:unhideWhenUsed="1"/>
     <w:lsdException w:name="envelope address" w:semiHidden="1" w:unhideWhenUsed="1"/>
     <w:lsdException w:name="envelope return" w:semiHidden="1" w:unhideWhenUsed="1"/>
@@ -532,7 +439,7 @@
     <w:lsdException w:name="Title" w:uiPriority="10" w:qFormat="1"/>
     <w:lsdException w:name="Closing" w:semiHidden="1" w:unhideWhenUsed="1"/>
     <w:lsdException w:name="Signature" w:semiHidden="1" w:unhideWhenUsed="1"/>
-    <w:lsdException w:name="Default Paragraph Font" w:semiHidden="1" w:uiPriority="1" w:unhideWhenUsed="1"/>
+    <w:lsdException w:name="Default Paragraph Font" w:uiPriority="1" w:semiHidden="1" w:unhideWhenUsed="1"/>
     <w:lsdException w:name="Body Text" w:semiHidden="1" w:unhideWhenUsed="1"/>
     <w:lsdException w:name="Body Text Indent" w:semiHidden="1" w:unhideWhenUsed="1"/>
     <w:lsdException w:name="List Continue" w:semiHidden="1" w:unhideWhenUsed="1"/>
@@ -732,8 +639,8 @@
     <w:lsdException w:name="Subtle Reference" w:uiPriority="31" w:qFormat="1"/>
     <w:lsdException w:name="Intense Reference" w:uiPriority="32" w:qFormat="1"/>
     <w:lsdException w:name="Book Title" w:uiPriority="33" w:qFormat="1"/>
-    <w:lsdException w:name="Bibliography" w:semiHidden="1" w:uiPriority="37" w:unhideWhenUsed="1"/>
-    <w:lsdException w:name="TOC Heading" w:semiHidden="1" w:uiPriority="39" w:unhideWhenUsed="1" w:qFormat="1"/>
+    <w:lsdException w:name="Bibliography" w:uiPriority="37" w:semiHidden="1" w:unhideWhenUsed="1"/>
+    <w:lsdException w:name="TOC Heading" w:uiPriority="39" w:semiHidden="1" w:unhideWhenUsed="1" w:qFormat="1"/>
     <w:lsdException w:name="Plain Table 1" w:uiPriority="41"/>
     <w:lsdException w:name="Plain Table 2" w:uiPriority="42"/>
     <w:lsdException w:name="Plain Table 3" w:uiPriority="43"/>
@@ -844,22 +751,185 @@
     <w:lsdException w:name="Unresolved Mention" w:semiHidden="1" w:unhideWhenUsed="1"/>
     <w:lsdException w:name="Smart Link" w:semiHidden="1" w:unhideWhenUsed="1"/>
   </w:latentStyles>
-  <w:style w:type="paragraph" w:default="1" w:styleId="Normal">
+  <w:style w:type="paragraph" w:styleId="Normal" w:default="1">
     <w:name w:val="Normal"/>
     <w:qFormat/>
     <w:pPr>
-      <w:spacing w:after="160" w:line="259" w:lineRule="auto"/>
+      <w:widowControl/>
+      <w:bidi w:val="0"/>
+      <w:spacing w:lineRule="auto" w:line="259" w:before="0" w:after="160"/>
+      <w:jc w:val="left"/>
     </w:pPr>
     <w:rPr>
+      <w:rFonts w:ascii="Calibri" w:hAnsi="Calibri" w:eastAsia="" w:cs=""/>
       <w:color w:val="00000A"/>
+      <w:kern w:val="0"/>
       <w:sz w:val="22"/>
+      <w:szCs w:val="22"/>
+      <w:lang w:val="es-US" w:eastAsia="es-ES" w:bidi="ar-SA"/>
     </w:rPr>
   </w:style>
-  <w:style w:type="character" w:default="1" w:styleId="Fuentedeprrafopredeter">
+  <w:style w:type="character" w:styleId="DefaultParagraphFont" w:default="1">
     <w:name w:val="Default Paragraph Font"/>
     <w:uiPriority w:val="1"/>
     <w:semiHidden/>
     <w:unhideWhenUsed/>
+    <w:qFormat/>
+    <w:rPr/>
+  </w:style>
+  <w:style w:type="paragraph" w:styleId="Heading">
+    <w:name w:val="Heading"/>
+    <w:basedOn w:val="Normal"/>
+    <w:next w:val="TextBody"/>
+    <w:qFormat/>
+    <w:pPr>
+      <w:keepNext w:val="true"/>
+      <w:spacing w:before="240" w:after="120"/>
+    </w:pPr>
+    <w:rPr>
+      <w:rFonts w:ascii="Liberation Sans" w:hAnsi="Liberation Sans" w:eastAsia="WenQuanYi Micro Hei" w:cs="FreeSans"/>
+      <w:sz w:val="28"/>
+      <w:szCs w:val="28"/>
+    </w:rPr>
+  </w:style>
+  <w:style w:type="paragraph" w:styleId="TextBody">
+    <w:name w:val="Body Text"/>
+    <w:basedOn w:val="Normal"/>
+    <w:pPr>
+      <w:spacing w:lineRule="auto" w:line="288" w:before="0" w:after="140"/>
+    </w:pPr>
+    <w:rPr/>
+  </w:style>
+  <w:style w:type="paragraph" w:styleId="List">
+    <w:name w:val="List"/>
+    <w:basedOn w:val="TextBody"/>
+    <w:pPr/>
+    <w:rPr>
+      <w:rFonts w:cs="Mangal"/>
+    </w:rPr>
+  </w:style>
+  <w:style w:type="paragraph" w:styleId="Caption">
+    <w:name w:val="Caption"/>
+    <w:basedOn w:val="Normal"/>
+    <w:qFormat/>
+    <w:pPr>
+      <w:suppressLineNumbers/>
+      <w:spacing w:before="120" w:after="120"/>
+    </w:pPr>
+    <w:rPr>
+      <w:rFonts w:cs="FreeSans"/>
+      <w:i/>
+      <w:iCs/>
+      <w:sz w:val="24"/>
+      <w:szCs w:val="24"/>
+    </w:rPr>
+  </w:style>
+  <w:style w:type="paragraph" w:styleId="Index">
+    <w:name w:val="Index"/>
+    <w:basedOn w:val="Normal"/>
+    <w:qFormat/>
+    <w:pPr>
+      <w:suppressLineNumbers/>
+    </w:pPr>
+    <w:rPr>
+      <w:rFonts w:cs="FreeSans"/>
+    </w:rPr>
+  </w:style>
+  <w:style w:type="paragraph" w:styleId="Title">
+    <w:name w:val="Title"/>
+    <w:basedOn w:val="Normal"/>
+    <w:qFormat/>
+    <w:pPr>
+      <w:widowControl/>
+      <w:bidi w:val="0"/>
+      <w:jc w:val="left"/>
+    </w:pPr>
+    <w:rPr>
+      <w:sz w:val="22"/>
+    </w:rPr>
+  </w:style>
+  <w:style w:type="paragraph" w:styleId="Caption1">
+    <w:name w:val="caption"/>
+    <w:basedOn w:val="Normal"/>
+    <w:qFormat/>
+    <w:pPr>
+      <w:suppressLineNumbers/>
+      <w:spacing w:before="120" w:after="120"/>
+    </w:pPr>
+    <w:rPr>
+      <w:rFonts w:cs="Mangal"/>
+      <w:i/>
+      <w:iCs/>
+      <w:sz w:val="24"/>
+      <w:szCs w:val="24"/>
+    </w:rPr>
+  </w:style>
+  <w:style w:type="paragraph" w:styleId="Ndice" w:customStyle="1">
+    <w:name w:val="Índice"/>
+    <w:basedOn w:val="Normal"/>
+    <w:qFormat/>
+    <w:pPr>
+      <w:suppressLineNumbers/>
+    </w:pPr>
+    <w:rPr>
+      <w:rFonts w:cs="Mangal"/>
+    </w:rPr>
+  </w:style>
+  <w:style w:type="paragraph" w:styleId="Encabezado1" w:customStyle="1">
+    <w:name w:val="Encabezado 1"/>
+    <w:basedOn w:val="Header"/>
+    <w:qFormat/>
+    <w:pPr/>
+    <w:rPr/>
+  </w:style>
+  <w:style w:type="paragraph" w:styleId="Header">
+    <w:name w:val="Header"/>
+    <w:basedOn w:val="Normal"/>
+    <w:qFormat/>
+    <w:pPr>
+      <w:keepNext w:val="true"/>
+      <w:spacing w:before="240" w:after="120"/>
+    </w:pPr>
+    <w:rPr>
+      <w:rFonts w:ascii="Liberation Sans" w:hAnsi="Liberation Sans" w:eastAsia="Microsoft YaHei" w:cs="Mangal"/>
+      <w:sz w:val="28"/>
+      <w:szCs w:val="28"/>
+    </w:rPr>
+  </w:style>
+  <w:style w:type="paragraph" w:styleId="Encabezado2" w:customStyle="1">
+    <w:name w:val="Encabezado 2"/>
+    <w:basedOn w:val="Header"/>
+    <w:qFormat/>
+    <w:pPr/>
+    <w:rPr/>
+  </w:style>
+  <w:style w:type="paragraph" w:styleId="Encabezado3" w:customStyle="1">
+    <w:name w:val="Encabezado 3"/>
+    <w:basedOn w:val="Header"/>
+    <w:qFormat/>
+    <w:pPr/>
+    <w:rPr/>
+  </w:style>
+  <w:style w:type="paragraph" w:styleId="Quote">
+    <w:name w:val="Quote"/>
+    <w:basedOn w:val="Normal"/>
+    <w:qFormat/>
+    <w:pPr/>
+    <w:rPr/>
+  </w:style>
+  <w:style w:type="paragraph" w:styleId="Subtitle">
+    <w:name w:val="Subtitle"/>
+    <w:basedOn w:val="Header"/>
+    <w:qFormat/>
+    <w:pPr/>
+    <w:rPr/>
+  </w:style>
+  <w:style w:type="numbering" w:styleId="NoList" w:default="1">
+    <w:name w:val="No List"/>
+    <w:uiPriority w:val="99"/>
+    <w:semiHidden/>
+    <w:unhideWhenUsed/>
+    <w:qFormat/>
   </w:style>
   <w:style w:type="table" w:default="1" w:styleId="Tablanormal">
     <w:name w:val="Normal Table"/>
@@ -875,101 +945,6 @@
         <w:right w:w="108" w:type="dxa"/>
       </w:tblCellMar>
     </w:tblPr>
-  </w:style>
-  <w:style w:type="numbering" w:default="1" w:styleId="Sinlista">
-    <w:name w:val="No List"/>
-    <w:uiPriority w:val="99"/>
-    <w:semiHidden/>
-    <w:unhideWhenUsed/>
-  </w:style>
-  <w:style w:type="paragraph" w:styleId="Ttulo">
-    <w:name w:val="Title"/>
-    <w:next w:val="Textoindependiente"/>
-    <w:qFormat/>
-    <w:rPr>
-      <w:sz w:val="22"/>
-    </w:rPr>
-  </w:style>
-  <w:style w:type="paragraph" w:styleId="Textoindependiente">
-    <w:name w:val="Body Text"/>
-    <w:basedOn w:val="Normal"/>
-    <w:pPr>
-      <w:spacing w:after="140" w:line="288" w:lineRule="auto"/>
-    </w:pPr>
-  </w:style>
-  <w:style w:type="paragraph" w:styleId="Lista">
-    <w:name w:val="List"/>
-    <w:basedOn w:val="Textoindependiente"/>
-    <w:rPr>
-      <w:rFonts w:cs="Mangal"/>
-    </w:rPr>
-  </w:style>
-  <w:style w:type="paragraph" w:styleId="Descripcin">
-    <w:name w:val="caption"/>
-    <w:basedOn w:val="Normal"/>
-    <w:qFormat/>
-    <w:pPr>
-      <w:suppressLineNumbers/>
-      <w:spacing w:before="120" w:after="120"/>
-    </w:pPr>
-    <w:rPr>
-      <w:rFonts w:cs="Mangal"/>
-      <w:i/>
-      <w:iCs/>
-      <w:sz w:val="24"/>
-      <w:szCs w:val="24"/>
-    </w:rPr>
-  </w:style>
-  <w:style w:type="paragraph" w:customStyle="1" w:styleId="ndice">
-    <w:name w:val="Índice"/>
-    <w:basedOn w:val="Normal"/>
-    <w:qFormat/>
-    <w:pPr>
-      <w:suppressLineNumbers/>
-    </w:pPr>
-    <w:rPr>
-      <w:rFonts w:cs="Mangal"/>
-    </w:rPr>
-  </w:style>
-  <w:style w:type="paragraph" w:customStyle="1" w:styleId="Encabezado1">
-    <w:name w:val="Encabezado 1"/>
-    <w:basedOn w:val="Encabezado"/>
-    <w:qFormat/>
-  </w:style>
-  <w:style w:type="paragraph" w:customStyle="1" w:styleId="Encabezado2">
-    <w:name w:val="Encabezado 2"/>
-    <w:basedOn w:val="Encabezado"/>
-    <w:qFormat/>
-  </w:style>
-  <w:style w:type="paragraph" w:customStyle="1" w:styleId="Encabezado3">
-    <w:name w:val="Encabezado 3"/>
-    <w:basedOn w:val="Encabezado"/>
-    <w:qFormat/>
-  </w:style>
-  <w:style w:type="paragraph" w:styleId="Encabezado">
-    <w:name w:val="header"/>
-    <w:basedOn w:val="Normal"/>
-    <w:next w:val="Textoindependiente"/>
-    <w:qFormat/>
-    <w:pPr>
-      <w:keepNext/>
-      <w:spacing w:before="240" w:after="120"/>
-    </w:pPr>
-    <w:rPr>
-      <w:rFonts w:ascii="Liberation Sans" w:eastAsia="Microsoft YaHei" w:hAnsi="Liberation Sans" w:cs="Mangal"/>
-      <w:sz w:val="28"/>
-      <w:szCs w:val="28"/>
-    </w:rPr>
-  </w:style>
-  <w:style w:type="paragraph" w:styleId="Cita">
-    <w:name w:val="Quote"/>
-    <w:basedOn w:val="Normal"/>
-    <w:qFormat/>
-  </w:style>
-  <w:style w:type="paragraph" w:styleId="Subttulo">
-    <w:name w:val="Subtitle"/>
-    <w:basedOn w:val="Encabezado"/>
-    <w:qFormat/>
   </w:style>
 </w:styles>
 </file>

</xml_diff>